<commit_message>
Day 2 Machine Learning
</commit_message>
<xml_diff>
--- a/Machine Learning.docx
+++ b/Machine Learning.docx
@@ -65,6 +65,7 @@
       </w:pPr>
       <w:r>
         <w:rPr>
+          <w:noProof/>
           <w:sz w:val="22"/>
           <w:szCs w:val="22"/>
         </w:rPr>
@@ -221,6 +222,117 @@
         <w:t>Continue</w:t>
       </w:r>
     </w:p>
+    <w:p>
+      <w:pPr>
+        <w:pStyle w:val="ListParagraph"/>
+        <w:numPr>
+          <w:ilvl w:val="0"/>
+          <w:numId w:val="2"/>
+        </w:numPr>
+        <w:rPr>
+          <w:color w:val="000000" w:themeColor="text1"/>
+          <w:sz w:val="22"/>
+          <w:szCs w:val="22"/>
+        </w:rPr>
+      </w:pPr>
+      <w:r>
+        <w:rPr>
+          <w:color w:val="000000" w:themeColor="text1"/>
+          <w:sz w:val="22"/>
+          <w:szCs w:val="22"/>
+        </w:rPr>
+        <w:t>Learn: the system has the capacity to learn</w:t>
+      </w:r>
+    </w:p>
+    <w:p>
+      <w:pPr>
+        <w:ind w:left="360"/>
+        <w:rPr>
+          <w:color w:val="000000" w:themeColor="text1"/>
+          <w:sz w:val="22"/>
+          <w:szCs w:val="22"/>
+        </w:rPr>
+      </w:pPr>
+      <w:r>
+        <w:rPr>
+          <w:color w:val="000000" w:themeColor="text1"/>
+          <w:sz w:val="22"/>
+          <w:szCs w:val="22"/>
+        </w:rPr>
+        <w:t>if you want to build an ML system to learn to predict the rental price for Airbnb listings, you need to provide a dataset where each input is a listing with relevant characteristics (square footage, number of rooms, neighborhood, amenities, rating of that listing, etc.) and the associated output is the rental price of that listing. Once learned, this ML system should be able to predict the price of a new listing given its characteristics</w:t>
+      </w:r>
+    </w:p>
+    <w:p>
+      <w:pPr>
+        <w:rPr>
+          <w:i/>
+          <w:iCs/>
+          <w:color w:val="7F7F7F" w:themeColor="text1" w:themeTint="80"/>
+          <w:sz w:val="22"/>
+          <w:szCs w:val="22"/>
+        </w:rPr>
+      </w:pPr>
+      <w:r>
+        <w:rPr>
+          <w:i/>
+          <w:iCs/>
+          <w:color w:val="7F7F7F" w:themeColor="text1" w:themeTint="80"/>
+          <w:sz w:val="22"/>
+          <w:szCs w:val="22"/>
+        </w:rPr>
+        <w:t>------------------------------- (8/</w:t>
+      </w:r>
+      <w:r>
+        <w:rPr>
+          <w:i/>
+          <w:iCs/>
+          <w:color w:val="7F7F7F" w:themeColor="text1" w:themeTint="80"/>
+          <w:sz w:val="22"/>
+          <w:szCs w:val="22"/>
+        </w:rPr>
+        <w:t>2</w:t>
+      </w:r>
+      <w:r>
+        <w:rPr>
+          <w:i/>
+          <w:iCs/>
+          <w:color w:val="7F7F7F" w:themeColor="text1" w:themeTint="80"/>
+          <w:sz w:val="22"/>
+          <w:szCs w:val="22"/>
+        </w:rPr>
+        <w:t xml:space="preserve">/2024) </w:t>
+      </w:r>
+      <w:r>
+        <w:rPr>
+          <w:i/>
+          <w:iCs/>
+          <w:color w:val="7F7F7F" w:themeColor="text1" w:themeTint="80"/>
+          <w:sz w:val="22"/>
+          <w:szCs w:val="22"/>
+        </w:rPr>
+        <w:t>(Pg 3)</w:t>
+      </w:r>
+      <w:r>
+        <w:rPr>
+          <w:i/>
+          <w:iCs/>
+          <w:color w:val="7F7F7F" w:themeColor="text1" w:themeTint="80"/>
+          <w:sz w:val="22"/>
+          <w:szCs w:val="22"/>
+        </w:rPr>
+        <w:t>Continue</w:t>
+      </w:r>
+    </w:p>
+    <w:p>
+      <w:pPr>
+        <w:ind w:left="360"/>
+        <w:rPr>
+          <w:color w:val="000000" w:themeColor="text1"/>
+          <w:sz w:val="22"/>
+          <w:szCs w:val="22"/>
+        </w:rPr>
+      </w:pPr>
+    </w:p>
     <w:sectPr>
       <w:pgSz w:w="12240" w:h="15840"/>
       <w:pgMar w:top="1440" w:right="1440" w:bottom="1440" w:left="1440" w:header="720" w:footer="720" w:gutter="0"/>
@@ -322,8 +434,100 @@
       </w:pPr>
     </w:lvl>
   </w:abstractNum>
+  <w:abstractNum w:abstractNumId="1" w15:restartNumberingAfterBreak="0">
+    <w:nsid w:val="3D1E67A8"/>
+    <w:multiLevelType w:val="hybridMultilevel"/>
+    <w:tmpl w:val="91329806"/>
+    <w:lvl w:ilvl="0" w:tplc="0409000F">
+      <w:start w:val="1"/>
+      <w:numFmt w:val="decimal"/>
+      <w:lvlText w:val="%1."/>
+      <w:lvlJc w:val="left"/>
+      <w:pPr>
+        <w:ind w:left="720" w:hanging="360"/>
+      </w:pPr>
+      <w:rPr>
+        <w:rFonts w:hint="default"/>
+      </w:rPr>
+    </w:lvl>
+    <w:lvl w:ilvl="1" w:tplc="04090019" w:tentative="1">
+      <w:start w:val="1"/>
+      <w:numFmt w:val="lowerLetter"/>
+      <w:lvlText w:val="%2."/>
+      <w:lvlJc w:val="left"/>
+      <w:pPr>
+        <w:ind w:left="1440" w:hanging="360"/>
+      </w:pPr>
+    </w:lvl>
+    <w:lvl w:ilvl="2" w:tplc="0409001B" w:tentative="1">
+      <w:start w:val="1"/>
+      <w:numFmt w:val="lowerRoman"/>
+      <w:lvlText w:val="%3."/>
+      <w:lvlJc w:val="right"/>
+      <w:pPr>
+        <w:ind w:left="2160" w:hanging="180"/>
+      </w:pPr>
+    </w:lvl>
+    <w:lvl w:ilvl="3" w:tplc="0409000F" w:tentative="1">
+      <w:start w:val="1"/>
+      <w:numFmt w:val="decimal"/>
+      <w:lvlText w:val="%4."/>
+      <w:lvlJc w:val="left"/>
+      <w:pPr>
+        <w:ind w:left="2880" w:hanging="360"/>
+      </w:pPr>
+    </w:lvl>
+    <w:lvl w:ilvl="4" w:tplc="04090019" w:tentative="1">
+      <w:start w:val="1"/>
+      <w:numFmt w:val="lowerLetter"/>
+      <w:lvlText w:val="%5."/>
+      <w:lvlJc w:val="left"/>
+      <w:pPr>
+        <w:ind w:left="3600" w:hanging="360"/>
+      </w:pPr>
+    </w:lvl>
+    <w:lvl w:ilvl="5" w:tplc="0409001B" w:tentative="1">
+      <w:start w:val="1"/>
+      <w:numFmt w:val="lowerRoman"/>
+      <w:lvlText w:val="%6."/>
+      <w:lvlJc w:val="right"/>
+      <w:pPr>
+        <w:ind w:left="4320" w:hanging="180"/>
+      </w:pPr>
+    </w:lvl>
+    <w:lvl w:ilvl="6" w:tplc="0409000F" w:tentative="1">
+      <w:start w:val="1"/>
+      <w:numFmt w:val="decimal"/>
+      <w:lvlText w:val="%7."/>
+      <w:lvlJc w:val="left"/>
+      <w:pPr>
+        <w:ind w:left="5040" w:hanging="360"/>
+      </w:pPr>
+    </w:lvl>
+    <w:lvl w:ilvl="7" w:tplc="04090019" w:tentative="1">
+      <w:start w:val="1"/>
+      <w:numFmt w:val="lowerLetter"/>
+      <w:lvlText w:val="%8."/>
+      <w:lvlJc w:val="left"/>
+      <w:pPr>
+        <w:ind w:left="5760" w:hanging="360"/>
+      </w:pPr>
+    </w:lvl>
+    <w:lvl w:ilvl="8" w:tplc="0409001B" w:tentative="1">
+      <w:start w:val="1"/>
+      <w:numFmt w:val="lowerRoman"/>
+      <w:lvlText w:val="%9."/>
+      <w:lvlJc w:val="right"/>
+      <w:pPr>
+        <w:ind w:left="6480" w:hanging="180"/>
+      </w:pPr>
+    </w:lvl>
+  </w:abstractNum>
   <w:num w:numId="1" w16cid:durableId="188758955">
     <w:abstractNumId w:val="0"/>
+  </w:num>
+  <w:num w:numId="2" w16cid:durableId="651064292">
+    <w:abstractNumId w:val="1"/>
   </w:num>
 </w:numbering>
 </file>
@@ -728,6 +932,7 @@
   <w:style w:type="paragraph" w:default="1" w:styleId="Normal">
     <w:name w:val="Normal"/>
     <w:qFormat/>
+    <w:rsid w:val="00711E7D"/>
   </w:style>
   <w:style w:type="paragraph" w:styleId="Heading1">
     <w:name w:val="heading 1"/>

</xml_diff>

<commit_message>
Day 67 MachineLearning, Day 66 MachineLearning
</commit_message>
<xml_diff>
--- a/Machine Learning.docx
+++ b/Machine Learning.docx
@@ -24,12 +24,21 @@
           <w:szCs w:val="22"/>
         </w:rPr>
       </w:pPr>
-      <w:r>
-        <w:rPr>
-          <w:sz w:val="22"/>
-          <w:szCs w:val="22"/>
-        </w:rPr>
-        <w:t>MLOps is a set of tools and best practices for bringing ML into production.</w:t>
+      <w:proofErr w:type="spellStart"/>
+      <w:r>
+        <w:rPr>
+          <w:sz w:val="22"/>
+          <w:szCs w:val="22"/>
+        </w:rPr>
+        <w:t>MLOps</w:t>
+      </w:r>
+      <w:proofErr w:type="spellEnd"/>
+      <w:r>
+        <w:rPr>
+          <w:sz w:val="22"/>
+          <w:szCs w:val="22"/>
+        </w:rPr>
+        <w:t xml:space="preserve"> is a set of tools and best practices for bringing ML into production.</w:t>
       </w:r>
     </w:p>
     <w:p>
@@ -1711,8 +1720,30 @@
         <w:rPr>
           <w:color w:val="000000" w:themeColor="text1"/>
         </w:rPr>
-        <w:t>Production having different requirements from research is one of the reasons why successful research projects might not always be used in production. For example, ensembling is a technique popular among the winners of many ML competitions, including the famed $1 million Netflix Prize, and yet it’s not widely used in produc</w:t>
-      </w:r>
+        <w:t xml:space="preserve">Production having different requirements from research is one of the reasons why successful research projects might not always be used in production. For example, </w:t>
+      </w:r>
+      <w:proofErr w:type="spellStart"/>
+      <w:r>
+        <w:rPr>
+          <w:color w:val="000000" w:themeColor="text1"/>
+        </w:rPr>
+        <w:t>ensembling</w:t>
+      </w:r>
+      <w:proofErr w:type="spellEnd"/>
+      <w:r>
+        <w:rPr>
+          <w:color w:val="000000" w:themeColor="text1"/>
+        </w:rPr>
+        <w:t xml:space="preserve"> is a technique popular among the winners of many ML competitions, including the famed $1 million Netflix Prize, and yet it’s not widely used in </w:t>
+      </w:r>
+      <w:proofErr w:type="spellStart"/>
+      <w:r>
+        <w:rPr>
+          <w:color w:val="000000" w:themeColor="text1"/>
+        </w:rPr>
+        <w:t>produc</w:t>
+      </w:r>
+      <w:proofErr w:type="spellEnd"/>
       <w:r>
         <w:rPr>
           <w:rFonts w:ascii="Cambria Math" w:hAnsi="Cambria Math" w:cs="Cambria Math"/>
@@ -1724,7 +1755,35 @@
         <w:rPr>
           <w:color w:val="000000" w:themeColor="text1"/>
         </w:rPr>
-        <w:t xml:space="preserve"> tion. Ensembling combines </w:t>
+        <w:t xml:space="preserve"> </w:t>
+      </w:r>
+      <w:proofErr w:type="spellStart"/>
+      <w:r>
+        <w:rPr>
+          <w:color w:val="000000" w:themeColor="text1"/>
+        </w:rPr>
+        <w:t>tion</w:t>
+      </w:r>
+      <w:proofErr w:type="spellEnd"/>
+      <w:r>
+        <w:rPr>
+          <w:color w:val="000000" w:themeColor="text1"/>
+        </w:rPr>
+        <w:t xml:space="preserve">. </w:t>
+      </w:r>
+      <w:proofErr w:type="spellStart"/>
+      <w:r>
+        <w:rPr>
+          <w:color w:val="000000" w:themeColor="text1"/>
+        </w:rPr>
+        <w:t>Ensembling</w:t>
+      </w:r>
+      <w:proofErr w:type="spellEnd"/>
+      <w:r>
+        <w:rPr>
+          <w:color w:val="000000" w:themeColor="text1"/>
+        </w:rPr>
+        <w:t xml:space="preserve"> combines </w:t>
       </w:r>
       <w:r>
         <w:rPr>
@@ -1750,7 +1809,21 @@
         <w:rPr>
           <w:color w:val="000000" w:themeColor="text1"/>
         </w:rPr>
-        <w:t>15 While it can give your ML system a small performance improvement, ensembling tends to make a system too complex to be useful in production,</w:t>
+        <w:t xml:space="preserve">15 While it can give your ML system a small performance improvement, </w:t>
+      </w:r>
+      <w:proofErr w:type="spellStart"/>
+      <w:r>
+        <w:rPr>
+          <w:color w:val="000000" w:themeColor="text1"/>
+        </w:rPr>
+        <w:t>ensembling</w:t>
+      </w:r>
+      <w:proofErr w:type="spellEnd"/>
+      <w:r>
+        <w:rPr>
+          <w:color w:val="000000" w:themeColor="text1"/>
+        </w:rPr>
+        <w:t xml:space="preserve"> tends to make a system too complex to be useful in production,</w:t>
       </w:r>
     </w:p>
     <w:p>
@@ -1804,7 +1877,35 @@
         <w:rPr>
           <w:color w:val="000000" w:themeColor="text1"/>
         </w:rPr>
-        <w:t>The misalignment of interests between research and production has been noticed by researchers. In an EMNLP 2020 paper, Ethayarajh and Jurafsky argued that benchmarks have helped drive advances in natural language processing (NLP) by incentivizing the creation of more accurate models at the expense of other qualities valued by practitioners such as compactness, fairness, and energy efficiency</w:t>
+        <w:t xml:space="preserve">The misalignment of interests between research and production has been noticed by researchers. In an EMNLP 2020 paper, </w:t>
+      </w:r>
+      <w:proofErr w:type="spellStart"/>
+      <w:r>
+        <w:rPr>
+          <w:color w:val="000000" w:themeColor="text1"/>
+        </w:rPr>
+        <w:t>Ethayarajh</w:t>
+      </w:r>
+      <w:proofErr w:type="spellEnd"/>
+      <w:r>
+        <w:rPr>
+          <w:color w:val="000000" w:themeColor="text1"/>
+        </w:rPr>
+        <w:t xml:space="preserve"> and </w:t>
+      </w:r>
+      <w:proofErr w:type="spellStart"/>
+      <w:r>
+        <w:rPr>
+          <w:color w:val="000000" w:themeColor="text1"/>
+        </w:rPr>
+        <w:t>Jurafsky</w:t>
+      </w:r>
+      <w:proofErr w:type="spellEnd"/>
+      <w:r>
+        <w:rPr>
+          <w:color w:val="000000" w:themeColor="text1"/>
+        </w:rPr>
+        <w:t xml:space="preserve"> argued that benchmarks have helped drive advances in natural language processing (NLP) by incentivizing the creation of more accurate models at the expense of other qualities valued by practitioners such as compactness, fairness, and energy efficiency</w:t>
       </w:r>
     </w:p>
     <w:p>
@@ -1940,7 +2041,49 @@
         <w:rPr>
           <w:color w:val="000000" w:themeColor="text1"/>
         </w:rPr>
-        <w:t>he average latency of Google Translate is the average time it takes from when a user clicks Translate to when the translation is shown, and the throughput is how many queries it processes and serves a second. If your system always processes one query at a time, higher latency means lower throughput. If the average latency is 10 ms, which means it takes 10 ms to process a query, the throughput is 100 queries/second. If the average latency is 100 ms, the throughput is 10 queries/second. However, because most modern distributed systems batch queries to process them together, often concurrently, higher latency might also mean higher throughput</w:t>
+        <w:t xml:space="preserve">he average latency of Google Translate is the average time it takes from when a user clicks Translate to when the translation is shown, and the throughput is how many queries it processes and serves a second. If your system always processes one query at a time, higher latency means lower throughput. If the average latency is 10 </w:t>
+      </w:r>
+      <w:proofErr w:type="spellStart"/>
+      <w:r>
+        <w:rPr>
+          <w:color w:val="000000" w:themeColor="text1"/>
+        </w:rPr>
+        <w:t>ms</w:t>
+      </w:r>
+      <w:proofErr w:type="spellEnd"/>
+      <w:r>
+        <w:rPr>
+          <w:color w:val="000000" w:themeColor="text1"/>
+        </w:rPr>
+        <w:t xml:space="preserve">, which means it takes 10 </w:t>
+      </w:r>
+      <w:proofErr w:type="spellStart"/>
+      <w:r>
+        <w:rPr>
+          <w:color w:val="000000" w:themeColor="text1"/>
+        </w:rPr>
+        <w:t>ms</w:t>
+      </w:r>
+      <w:proofErr w:type="spellEnd"/>
+      <w:r>
+        <w:rPr>
+          <w:color w:val="000000" w:themeColor="text1"/>
+        </w:rPr>
+        <w:t xml:space="preserve"> to process a query, the throughput is 100 queries/second. If the average latency is 100 </w:t>
+      </w:r>
+      <w:proofErr w:type="spellStart"/>
+      <w:r>
+        <w:rPr>
+          <w:color w:val="000000" w:themeColor="text1"/>
+        </w:rPr>
+        <w:t>ms</w:t>
+      </w:r>
+      <w:proofErr w:type="spellEnd"/>
+      <w:r>
+        <w:rPr>
+          <w:color w:val="000000" w:themeColor="text1"/>
+        </w:rPr>
+        <w:t>, the throughput is 10 queries/second. However, because most modern distributed systems batch queries to process them together, often concurrently, higher latency might also mean higher throughput</w:t>
       </w:r>
       <w:r>
         <w:rPr>
@@ -2120,7 +2263,21 @@
         <w:rPr>
           <w:color w:val="000000" w:themeColor="text1"/>
         </w:rPr>
-        <w:t>In 2017, an Akamai study found that a 100 ms delay can hurt conversion rates by 7%</w:t>
+        <w:t xml:space="preserve">In 2017, an Akamai study found that a 100 </w:t>
+      </w:r>
+      <w:proofErr w:type="spellStart"/>
+      <w:r>
+        <w:rPr>
+          <w:color w:val="000000" w:themeColor="text1"/>
+        </w:rPr>
+        <w:t>ms</w:t>
+      </w:r>
+      <w:proofErr w:type="spellEnd"/>
+      <w:r>
+        <w:rPr>
+          <w:color w:val="000000" w:themeColor="text1"/>
+        </w:rPr>
+        <w:t xml:space="preserve"> delay can hurt conversion rates by 7%</w:t>
       </w:r>
     </w:p>
     <w:p>
@@ -2242,7 +2399,21 @@
         <w:rPr>
           <w:color w:val="000000" w:themeColor="text1"/>
         </w:rPr>
-        <w:t>Data During the research phase, the datasets you work with are often clean and wellformatted, freeing you to focus on developing models. They are static by nature so that the community can use them to benchmark new architectures and techniques</w:t>
+        <w:t xml:space="preserve">Data During the research phase, the datasets you work with are often clean and </w:t>
+      </w:r>
+      <w:proofErr w:type="spellStart"/>
+      <w:r>
+        <w:rPr>
+          <w:color w:val="000000" w:themeColor="text1"/>
+        </w:rPr>
+        <w:t>wellformatted</w:t>
+      </w:r>
+      <w:proofErr w:type="spellEnd"/>
+      <w:r>
+        <w:rPr>
+          <w:color w:val="000000" w:themeColor="text1"/>
+        </w:rPr>
+        <w:t>, freeing you to focus on developing models. They are static by nature so that the community can use them to benchmark new architectures and techniques</w:t>
       </w:r>
     </w:p>
     <w:p>
@@ -2456,7 +2627,21 @@
         <w:rPr>
           <w:color w:val="000000" w:themeColor="text1"/>
         </w:rPr>
-        <w:t xml:space="preserve"> ers to put off fairness as an afterthought: </w:t>
+        <w:t xml:space="preserve"> </w:t>
+      </w:r>
+      <w:proofErr w:type="spellStart"/>
+      <w:r>
+        <w:rPr>
+          <w:color w:val="000000" w:themeColor="text1"/>
+        </w:rPr>
+        <w:t>ers</w:t>
+      </w:r>
+      <w:proofErr w:type="spellEnd"/>
+      <w:r>
+        <w:rPr>
+          <w:color w:val="000000" w:themeColor="text1"/>
+        </w:rPr>
+        <w:t xml:space="preserve"> to put off fairness as an afterthought: </w:t>
       </w:r>
       <w:r>
         <w:rPr>
@@ -2558,8 +2743,16 @@
         <w:rPr>
           <w:color w:val="000000" w:themeColor="text1"/>
         </w:rPr>
-        <w:t>You or someone in your life might already be a victim of biased mathematical algorithms without knowing it. Your loan application might be rejected because the ML algorithm picks on your zip code, which embodies biases about one’s soci</w:t>
-      </w:r>
+        <w:t xml:space="preserve">You or someone in your life might already be a victim of biased mathematical algorithms without knowing it. Your loan application might be rejected because the ML algorithm picks on your zip code, which embodies biases about one’s </w:t>
+      </w:r>
+      <w:proofErr w:type="spellStart"/>
+      <w:r>
+        <w:rPr>
+          <w:color w:val="000000" w:themeColor="text1"/>
+        </w:rPr>
+        <w:t>soci</w:t>
+      </w:r>
+      <w:proofErr w:type="spellEnd"/>
       <w:r>
         <w:rPr>
           <w:rFonts w:ascii="Cambria Math" w:hAnsi="Cambria Math" w:cs="Cambria Math"/>
@@ -2571,7 +2764,21 @@
         <w:rPr>
           <w:color w:val="000000" w:themeColor="text1"/>
         </w:rPr>
-        <w:t xml:space="preserve"> oeconomic background. Your resume might be ranked lower because the ranking system employers use picks on the spelling of your name. Your mortgage might get a higher interest rate because it relies partially on credit scores, which favor the rich and punish the poor. Other examples of ML biases in the real world are in predictive policing algorithms, personality tests administered by potential employers, and college rankings.</w:t>
+        <w:t xml:space="preserve"> </w:t>
+      </w:r>
+      <w:proofErr w:type="spellStart"/>
+      <w:r>
+        <w:rPr>
+          <w:color w:val="000000" w:themeColor="text1"/>
+        </w:rPr>
+        <w:t>oeconomic</w:t>
+      </w:r>
+      <w:proofErr w:type="spellEnd"/>
+      <w:r>
+        <w:rPr>
+          <w:color w:val="000000" w:themeColor="text1"/>
+        </w:rPr>
+        <w:t xml:space="preserve"> background. Your resume might be ranked lower because the ranking system employers use picks on the spelling of your name. Your mortgage might get a higher interest rate because it relies partially on credit scores, which favor the rich and punish the poor. Other examples of ML biases in the real world are in predictive policing algorithms, personality tests administered by potential employers, and college rankings.</w:t>
       </w:r>
     </w:p>
     <w:p>
@@ -2941,8 +3148,16 @@
         <w:rPr>
           <w:color w:val="000000" w:themeColor="text1"/>
         </w:rPr>
-        <w:t>ML systems are complex, consisting of many different components. Data scientists and ML engineers working with ML systems in production will likely find that focusing only on the ML algorithms part is far from enough. It’s important to know about other aspects of the system, including the data stack, deployment, monitoring, maintenance, infrastructure, etc</w:t>
-      </w:r>
+        <w:t xml:space="preserve">ML systems are complex, consisting of many different components. Data scientists and ML engineers working with ML systems in production will likely find that focusing only on the ML algorithms part is far from enough. It’s important to know about other aspects of the system, including the data stack, deployment, monitoring, maintenance, infrastructure, </w:t>
+      </w:r>
+      <w:proofErr w:type="spellStart"/>
+      <w:r>
+        <w:rPr>
+          <w:color w:val="000000" w:themeColor="text1"/>
+        </w:rPr>
+        <w:t>etc</w:t>
+      </w:r>
+      <w:proofErr w:type="spellEnd"/>
     </w:p>
     <w:p>
       <w:pPr>
@@ -2993,7 +3208,25 @@
           <w:szCs w:val="22"/>
         </w:rPr>
         <w:lastRenderedPageBreak/>
-        <w:t>ML systems design takes a system approach to MLOps, which means that we’ll consider an ML system holistically to ensure that all the components—the business requirements, the data stack, infrastructure, deployment, monitoring, etc.— and their stakeholders can work together to satisfy the specified objectives and requirements</w:t>
+        <w:t xml:space="preserve">ML systems design takes a system approach to </w:t>
+      </w:r>
+      <w:proofErr w:type="spellStart"/>
+      <w:r>
+        <w:rPr>
+          <w:color w:val="000000" w:themeColor="text1"/>
+          <w:sz w:val="22"/>
+          <w:szCs w:val="22"/>
+        </w:rPr>
+        <w:t>MLOps</w:t>
+      </w:r>
+      <w:proofErr w:type="spellEnd"/>
+      <w:r>
+        <w:rPr>
+          <w:color w:val="000000" w:themeColor="text1"/>
+          <w:sz w:val="22"/>
+          <w:szCs w:val="22"/>
+        </w:rPr>
+        <w:t>, which means that we’ll consider an ML system holistically to ensure that all the components—the business requirements, the data stack, infrastructure, deployment, monitoring, etc.— and their stakeholders can work together to satisfy the specified objectives and requirements</w:t>
       </w:r>
     </w:p>
     <w:p>
@@ -3286,7 +3519,15 @@
     </w:p>
     <w:p>
       <w:r>
-        <w:t>Many companies like to say that they use ML in their systems because “being AIpowered” alone already helps them attract customers, regardless of whether the AI part actually does anything useful.</w:t>
+        <w:t xml:space="preserve">Many companies like to say that they use ML in their systems because “being </w:t>
+      </w:r>
+      <w:proofErr w:type="spellStart"/>
+      <w:r>
+        <w:t>AIpowered</w:t>
+      </w:r>
+      <w:proofErr w:type="spellEnd"/>
+      <w:r>
+        <w:t>” alone already helps them attract customers, regardless of whether the AI part actually does anything useful.</w:t>
       </w:r>
     </w:p>
     <w:p>
@@ -3412,8 +3653,16 @@
           <w:color w:val="000000" w:themeColor="text1"/>
         </w:rPr>
         <w:lastRenderedPageBreak/>
-        <w:t>Requirements for ML Systems We can’t say that we’ve successfully built an ML system without knowing what requirements the system has to satisfy. The specified requirements for an ML system vary from use case to use case. However, most systems should have these four charac</w:t>
-      </w:r>
+        <w:t xml:space="preserve">Requirements for ML Systems We can’t say that we’ve successfully built an ML system without knowing what requirements the system has to satisfy. The specified requirements for an ML system vary from use case to use case. However, most systems should have these four </w:t>
+      </w:r>
+      <w:proofErr w:type="spellStart"/>
+      <w:r>
+        <w:rPr>
+          <w:color w:val="000000" w:themeColor="text1"/>
+        </w:rPr>
+        <w:t>charac</w:t>
+      </w:r>
+      <w:proofErr w:type="spellEnd"/>
       <w:r>
         <w:rPr>
           <w:rFonts w:ascii="Cambria Math" w:hAnsi="Cambria Math" w:cs="Cambria Math"/>
@@ -3425,7 +3674,21 @@
         <w:rPr>
           <w:color w:val="000000" w:themeColor="text1"/>
         </w:rPr>
-        <w:t xml:space="preserve"> teristics: reliability, scalability, maintainability, and adaptability</w:t>
+        <w:t xml:space="preserve"> </w:t>
+      </w:r>
+      <w:proofErr w:type="spellStart"/>
+      <w:r>
+        <w:rPr>
+          <w:color w:val="000000" w:themeColor="text1"/>
+        </w:rPr>
+        <w:t>teristics</w:t>
+      </w:r>
+      <w:proofErr w:type="spellEnd"/>
+      <w:r>
+        <w:rPr>
+          <w:color w:val="000000" w:themeColor="text1"/>
+        </w:rPr>
+        <w:t>: reliability, scalability, maintainability, and adaptability</w:t>
       </w:r>
       <w:r>
         <w:rPr>
@@ -3520,7 +3783,21 @@
         <w:rPr>
           <w:color w:val="000000" w:themeColor="text1"/>
         </w:rPr>
-        <w:t>“Correctness” might be difficult to determine for ML systems. For example, your system might call the predict function—e.g., model.predict()—correctly, but the predictions are wrong. How do we know if a prediction is wrong if we don’t have ground truth labels to compare it with?</w:t>
+        <w:t xml:space="preserve">“Correctness” might be difficult to determine for ML systems. For example, your system might call the predict function—e.g., </w:t>
+      </w:r>
+      <w:proofErr w:type="spellStart"/>
+      <w:r>
+        <w:rPr>
+          <w:color w:val="000000" w:themeColor="text1"/>
+        </w:rPr>
+        <w:t>model.predict</w:t>
+      </w:r>
+      <w:proofErr w:type="spellEnd"/>
+      <w:r>
+        <w:rPr>
+          <w:color w:val="000000" w:themeColor="text1"/>
+        </w:rPr>
+        <w:t>()—correctly, but the predictions are wrong. How do we know if a prediction is wrong if we don’t have ground truth labels to compare it with?</w:t>
       </w:r>
     </w:p>
     <w:p>
@@ -4509,6 +4786,158 @@
           <w:color w:val="7F7F7F" w:themeColor="text1" w:themeTint="80"/>
         </w:rPr>
         <w:t>3</w:t>
+      </w:r>
+      <w:r>
+        <w:rPr>
+          <w:i/>
+          <w:iCs/>
+          <w:color w:val="7F7F7F" w:themeColor="text1" w:themeTint="80"/>
+        </w:rPr>
+        <w:t>/2024 up to page 3</w:t>
+      </w:r>
+      <w:r>
+        <w:rPr>
+          <w:i/>
+          <w:iCs/>
+          <w:color w:val="7F7F7F" w:themeColor="text1" w:themeTint="80"/>
+        </w:rPr>
+        <w:t>4</w:t>
+      </w:r>
+    </w:p>
+    <w:p>
+      <w:pPr>
+        <w:tabs>
+          <w:tab w:val="left" w:pos="1590"/>
+        </w:tabs>
+        <w:rPr>
+          <w:sz w:val="22"/>
+          <w:szCs w:val="22"/>
+        </w:rPr>
+      </w:pPr>
+      <w:r>
+        <w:rPr>
+          <w:sz w:val="22"/>
+          <w:szCs w:val="22"/>
+        </w:rPr>
+        <w:t>Step 4. Deployment After a model is developed, it needs to be made accessible to users. Developing an ML system is like writing—you will never reach the point when your system is done. But you do reach the point when you have to put your system out there.</w:t>
+      </w:r>
+    </w:p>
+    <w:p>
+      <w:pPr>
+        <w:ind w:left="360"/>
+        <w:rPr>
+          <w:i/>
+          <w:iCs/>
+          <w:color w:val="7F7F7F" w:themeColor="text1" w:themeTint="80"/>
+        </w:rPr>
+      </w:pPr>
+      <w:r>
+        <w:rPr>
+          <w:i/>
+          <w:iCs/>
+          <w:color w:val="7F7F7F" w:themeColor="text1" w:themeTint="80"/>
+        </w:rPr>
+        <w:t xml:space="preserve">--------------------- </w:t>
+      </w:r>
+      <w:r>
+        <w:rPr>
+          <w:i/>
+          <w:iCs/>
+          <w:color w:val="7F7F7F" w:themeColor="text1" w:themeTint="80"/>
+        </w:rPr>
+        <w:t>10</w:t>
+      </w:r>
+      <w:r>
+        <w:rPr>
+          <w:i/>
+          <w:iCs/>
+          <w:color w:val="7F7F7F" w:themeColor="text1" w:themeTint="80"/>
+        </w:rPr>
+        <w:t>/</w:t>
+      </w:r>
+      <w:r>
+        <w:rPr>
+          <w:i/>
+          <w:iCs/>
+          <w:color w:val="7F7F7F" w:themeColor="text1" w:themeTint="80"/>
+        </w:rPr>
+        <w:t>4</w:t>
+      </w:r>
+      <w:r>
+        <w:rPr>
+          <w:i/>
+          <w:iCs/>
+          <w:color w:val="7F7F7F" w:themeColor="text1" w:themeTint="80"/>
+        </w:rPr>
+        <w:t>/2024 up to page 3</w:t>
+      </w:r>
+      <w:r>
+        <w:rPr>
+          <w:i/>
+          <w:iCs/>
+          <w:color w:val="7F7F7F" w:themeColor="text1" w:themeTint="80"/>
+        </w:rPr>
+        <w:t>4</w:t>
+      </w:r>
+    </w:p>
+    <w:p>
+      <w:pPr>
+        <w:tabs>
+          <w:tab w:val="left" w:pos="1590"/>
+        </w:tabs>
+        <w:rPr>
+          <w:sz w:val="22"/>
+          <w:szCs w:val="22"/>
+        </w:rPr>
+      </w:pPr>
+      <w:r>
+        <w:rPr>
+          <w:sz w:val="22"/>
+          <w:szCs w:val="22"/>
+        </w:rPr>
+        <w:t>Step 5. Monitoring and continual learning Once in production, models need to be monitored for performance decay and maintained to be adaptive to changing environments and changing requirements.</w:t>
+      </w:r>
+    </w:p>
+    <w:p>
+      <w:pPr>
+        <w:ind w:left="360"/>
+        <w:rPr>
+          <w:i/>
+          <w:iCs/>
+          <w:color w:val="7F7F7F" w:themeColor="text1" w:themeTint="80"/>
+        </w:rPr>
+      </w:pPr>
+      <w:r>
+        <w:rPr>
+          <w:i/>
+          <w:iCs/>
+          <w:color w:val="7F7F7F" w:themeColor="text1" w:themeTint="80"/>
+        </w:rPr>
+        <w:t xml:space="preserve">--------------------- </w:t>
+      </w:r>
+      <w:r>
+        <w:rPr>
+          <w:i/>
+          <w:iCs/>
+          <w:color w:val="7F7F7F" w:themeColor="text1" w:themeTint="80"/>
+        </w:rPr>
+        <w:t>10</w:t>
+      </w:r>
+      <w:r>
+        <w:rPr>
+          <w:i/>
+          <w:iCs/>
+          <w:color w:val="7F7F7F" w:themeColor="text1" w:themeTint="80"/>
+        </w:rPr>
+        <w:t>/</w:t>
+      </w:r>
+      <w:r>
+        <w:rPr>
+          <w:i/>
+          <w:iCs/>
+          <w:color w:val="7F7F7F" w:themeColor="text1" w:themeTint="80"/>
+        </w:rPr>
+        <w:t>5</w:t>
       </w:r>
       <w:r>
         <w:rPr>
@@ -5463,7 +5892,7 @@
   <w:style w:type="paragraph" w:default="1" w:styleId="Normal">
     <w:name w:val="Normal"/>
     <w:qFormat/>
-    <w:rsid w:val="008B6D76"/>
+    <w:rsid w:val="00B62A94"/>
   </w:style>
   <w:style w:type="paragraph" w:styleId="Heading1">
     <w:name w:val="heading 1"/>

</xml_diff>